<commit_message>
update for module 5
</commit_message>
<xml_diff>
--- a/documentation/Prompts-v3.docx
+++ b/documentation/Prompts-v3.docx
@@ -9,6 +9,62 @@
           <w:bCs/>
         </w:rPr>
       </w:pPr>
+      <w:proofErr w:type="spellStart"/>
+      <w:r>
+        <w:rPr>
+          <w:b/>
+          <w:bCs/>
+        </w:rPr>
+        <w:t>uvicorn</w:t>
+      </w:r>
+      <w:proofErr w:type="spellEnd"/>
+      <w:r>
+        <w:rPr>
+          <w:b/>
+          <w:bCs/>
+        </w:rPr>
+        <w:t xml:space="preserve"> </w:t>
+      </w:r>
+      <w:proofErr w:type="spellStart"/>
+      <w:r>
+        <w:rPr>
+          <w:b/>
+          <w:bCs/>
+        </w:rPr>
+        <w:t>app:app</w:t>
+      </w:r>
+      <w:proofErr w:type="spellEnd"/>
+      <w:r>
+        <w:rPr>
+          <w:b/>
+          <w:bCs/>
+        </w:rPr>
+        <w:t xml:space="preserve"> --host 0.0.0.0 --port $PORT</w:t>
+      </w:r>
+    </w:p>
+    <w:p>
+      <w:pPr>
+        <w:rPr>
+          <w:b/>
+          <w:bCs/>
+        </w:rPr>
+      </w:pPr>
+    </w:p>
+    <w:p>
+      <w:pPr>
+        <w:rPr>
+          <w:b/>
+          <w:bCs/>
+        </w:rPr>
+      </w:pPr>
+    </w:p>
+    <w:p>
+      <w:pPr>
+        <w:rPr>
+          <w:b/>
+          <w:bCs/>
+        </w:rPr>
+      </w:pPr>
       <w:r>
         <w:rPr>
           <w:b/>
@@ -86,7 +142,7 @@
     <w:p>
       <w:r>
         <w:pict w14:anchorId="7E381089">
-          <v:rect id="_x0000_i1139" style="width:0;height:1.5pt" o:hralign="center" o:hrstd="t" o:hr="t" fillcolor="#a0a0a0" stroked="f"/>
+          <v:rect id="_x0000_i1025" style="width:0;height:1.5pt" o:hralign="center" o:hrstd="t" o:hr="t" fillcolor="#a0a0a0" stroked="f"/>
         </w:pict>
       </w:r>
     </w:p>
@@ -266,8 +322,9 @@
     </w:p>
     <w:p>
       <w:r>
+        <w:lastRenderedPageBreak/>
         <w:pict w14:anchorId="47DF4670">
-          <v:rect id="_x0000_i1140" style="width:0;height:1.5pt" o:hralign="center" o:hrstd="t" o:hr="t" fillcolor="#a0a0a0" stroked="f"/>
+          <v:rect id="_x0000_i1026" style="width:0;height:1.5pt" o:hralign="center" o:hrstd="t" o:hr="t" fillcolor="#a0a0a0" stroked="f"/>
         </w:pict>
       </w:r>
     </w:p>
@@ -306,7 +363,6 @@
       </w:pPr>
       <w:proofErr w:type="spellStart"/>
       <w:r>
-        <w:lastRenderedPageBreak/>
         <w:t>FastAPI</w:t>
       </w:r>
       <w:proofErr w:type="spellEnd"/>
@@ -387,7 +443,7 @@
     <w:p>
       <w:r>
         <w:pict w14:anchorId="5B9E1B77">
-          <v:rect id="_x0000_i1141" style="width:0;height:1.5pt" o:hralign="center" o:hrstd="t" o:hr="t" fillcolor="#a0a0a0" stroked="f"/>
+          <v:rect id="_x0000_i1027" style="width:0;height:1.5pt" o:hralign="center" o:hrstd="t" o:hr="t" fillcolor="#a0a0a0" stroked="f"/>
         </w:pict>
       </w:r>
     </w:p>
@@ -551,7 +607,7 @@
     <w:p>
       <w:r>
         <w:pict w14:anchorId="5B9089D5">
-          <v:rect id="_x0000_i1142" style="width:0;height:1.5pt" o:hralign="center" o:hrstd="t" o:hr="t" fillcolor="#a0a0a0" stroked="f"/>
+          <v:rect id="_x0000_i1028" style="width:0;height:1.5pt" o:hralign="center" o:hrstd="t" o:hr="t" fillcolor="#a0a0a0" stroked="f"/>
         </w:pict>
       </w:r>
     </w:p>
@@ -604,6 +660,7 @@
         </w:numPr>
       </w:pPr>
       <w:r>
+        <w:lastRenderedPageBreak/>
         <w:t>schemas.py (create)</w:t>
       </w:r>
     </w:p>
@@ -641,7 +698,6 @@
           <w:b/>
           <w:bCs/>
         </w:rPr>
-        <w:lastRenderedPageBreak/>
         <w:t>Prompt</w:t>
       </w:r>
     </w:p>
@@ -709,7 +765,7 @@
     <w:p>
       <w:r>
         <w:pict w14:anchorId="530495E8">
-          <v:rect id="_x0000_i1143" style="width:0;height:1.5pt" o:hralign="center" o:hrstd="t" o:hr="t" fillcolor="#a0a0a0" stroked="f"/>
+          <v:rect id="_x0000_i1029" style="width:0;height:1.5pt" o:hralign="center" o:hrstd="t" o:hr="t" fillcolor="#a0a0a0" stroked="f"/>
         </w:pict>
       </w:r>
     </w:p>
@@ -815,7 +871,7 @@
     <w:p>
       <w:r>
         <w:pict w14:anchorId="71F7C3D7">
-          <v:rect id="_x0000_i1144" style="width:0;height:1.5pt" o:hralign="center" o:hrstd="t" o:hr="t" fillcolor="#a0a0a0" stroked="f"/>
+          <v:rect id="_x0000_i1030" style="width:0;height:1.5pt" o:hralign="center" o:hrstd="t" o:hr="t" fillcolor="#a0a0a0" stroked="f"/>
         </w:pict>
       </w:r>
     </w:p>
@@ -902,7 +958,7 @@
     <w:p>
       <w:r>
         <w:pict w14:anchorId="4920F1C9">
-          <v:rect id="_x0000_i1145" style="width:0;height:1.5pt" o:hralign="center" o:hrstd="t" o:hr="t" fillcolor="#a0a0a0" stroked="f"/>
+          <v:rect id="_x0000_i1031" style="width:0;height:1.5pt" o:hralign="center" o:hrstd="t" o:hr="t" fillcolor="#a0a0a0" stroked="f"/>
         </w:pict>
       </w:r>
     </w:p>
@@ -933,6 +989,7 @@
           <w:b/>
           <w:bCs/>
         </w:rPr>
+        <w:lastRenderedPageBreak/>
         <w:t>Files to Update</w:t>
       </w:r>
     </w:p>
@@ -966,7 +1023,6 @@
         </w:numPr>
       </w:pPr>
       <w:r>
-        <w:lastRenderedPageBreak/>
         <w:t>app.py</w:t>
       </w:r>
     </w:p>
@@ -1017,7 +1073,7 @@
     <w:p>
       <w:r>
         <w:pict w14:anchorId="0FE88E67">
-          <v:rect id="_x0000_i1146" style="width:0;height:1.5pt" o:hralign="center" o:hrstd="t" o:hr="t" fillcolor="#a0a0a0" stroked="f"/>
+          <v:rect id="_x0000_i1032" style="width:0;height:1.5pt" o:hralign="center" o:hrstd="t" o:hr="t" fillcolor="#a0a0a0" stroked="f"/>
         </w:pict>
       </w:r>
     </w:p>
@@ -1096,7 +1152,7 @@
     <w:p>
       <w:r>
         <w:pict w14:anchorId="67ABCBD9">
-          <v:rect id="_x0000_i1147" style="width:0;height:1.5pt" o:hralign="center" o:hrstd="t" o:hr="t" fillcolor="#a0a0a0" stroked="f"/>
+          <v:rect id="_x0000_i1033" style="width:0;height:1.5pt" o:hralign="center" o:hrstd="t" o:hr="t" fillcolor="#a0a0a0" stroked="f"/>
         </w:pict>
       </w:r>
     </w:p>
@@ -1234,7 +1290,7 @@
     <w:p>
       <w:r>
         <w:pict w14:anchorId="44B83A25">
-          <v:rect id="_x0000_i1148" style="width:0;height:1.5pt" o:hralign="center" o:hrstd="t" o:hr="t" fillcolor="#a0a0a0" stroked="f"/>
+          <v:rect id="_x0000_i1034" style="width:0;height:1.5pt" o:hralign="center" o:hrstd="t" o:hr="t" fillcolor="#a0a0a0" stroked="f"/>
         </w:pict>
       </w:r>
     </w:p>
@@ -1265,6 +1321,7 @@
           <w:b/>
           <w:bCs/>
         </w:rPr>
+        <w:lastRenderedPageBreak/>
         <w:t>Files to Update</w:t>
       </w:r>
     </w:p>
@@ -1296,7 +1353,6 @@
     </w:p>
     <w:p>
       <w:r>
-        <w:lastRenderedPageBreak/>
         <w:t xml:space="preserve">"Allow only managers or admins to verify or reject achievements. Enforce state transitions: PENDING → VERIFIED or PENDING → REJECTED. Store </w:t>
       </w:r>
       <w:proofErr w:type="spellStart"/>
@@ -1327,7 +1383,7 @@
     <w:p>
       <w:r>
         <w:pict w14:anchorId="6A9B7003">
-          <v:rect id="_x0000_i1149" style="width:0;height:1.5pt" o:hralign="center" o:hrstd="t" o:hr="t" fillcolor="#a0a0a0" stroked="f"/>
+          <v:rect id="_x0000_i1035" style="width:0;height:1.5pt" o:hralign="center" o:hrstd="t" o:hr="t" fillcolor="#a0a0a0" stroked="f"/>
         </w:pict>
       </w:r>
     </w:p>
@@ -1406,7 +1462,7 @@
     <w:p>
       <w:r>
         <w:pict w14:anchorId="6825035F">
-          <v:rect id="_x0000_i1150" style="width:0;height:1.5pt" o:hralign="center" o:hrstd="t" o:hr="t" fillcolor="#a0a0a0" stroked="f"/>
+          <v:rect id="_x0000_i1036" style="width:0;height:1.5pt" o:hralign="center" o:hrstd="t" o:hr="t" fillcolor="#a0a0a0" stroked="f"/>
         </w:pict>
       </w:r>
     </w:p>
@@ -1608,7 +1664,7 @@
     <w:p>
       <w:r>
         <w:pict w14:anchorId="6EFF3D02">
-          <v:rect id="_x0000_i1151" style="width:0;height:1.5pt" o:hralign="center" o:hrstd="t" o:hr="t" fillcolor="#a0a0a0" stroked="f"/>
+          <v:rect id="_x0000_i1037" style="width:0;height:1.5pt" o:hralign="center" o:hrstd="t" o:hr="t" fillcolor="#a0a0a0" stroked="f"/>
         </w:pict>
       </w:r>
     </w:p>
@@ -1624,6 +1680,7 @@
           <w:b/>
           <w:bCs/>
         </w:rPr>
+        <w:lastRenderedPageBreak/>
         <w:t>MODULE 11: Integrate Audit Logging</w:t>
       </w:r>
     </w:p>
@@ -1665,7 +1722,6 @@
           <w:b/>
           <w:bCs/>
         </w:rPr>
-        <w:lastRenderedPageBreak/>
         <w:t>Prompt</w:t>
       </w:r>
     </w:p>
@@ -1693,7 +1749,7 @@
     <w:p>
       <w:r>
         <w:pict w14:anchorId="50D46C56">
-          <v:rect id="_x0000_i1152" style="width:0;height:1.5pt" o:hralign="center" o:hrstd="t" o:hr="t" fillcolor="#a0a0a0" stroked="f"/>
+          <v:rect id="_x0000_i1038" style="width:0;height:1.5pt" o:hralign="center" o:hrstd="t" o:hr="t" fillcolor="#a0a0a0" stroked="f"/>
         </w:pict>
       </w:r>
     </w:p>
@@ -1783,7 +1839,7 @@
     <w:p>
       <w:r>
         <w:pict w14:anchorId="004D0DC4">
-          <v:rect id="_x0000_i1153" style="width:0;height:1.5pt" o:hralign="center" o:hrstd="t" o:hr="t" fillcolor="#a0a0a0" stroked="f"/>
+          <v:rect id="_x0000_i1039" style="width:0;height:1.5pt" o:hralign="center" o:hrstd="t" o:hr="t" fillcolor="#a0a0a0" stroked="f"/>
         </w:pict>
       </w:r>
     </w:p>
@@ -1875,7 +1931,7 @@
     <w:p>
       <w:r>
         <w:pict w14:anchorId="2715C89C">
-          <v:rect id="_x0000_i1154" style="width:0;height:1.5pt" o:hralign="center" o:hrstd="t" o:hr="t" fillcolor="#a0a0a0" stroked="f"/>
+          <v:rect id="_x0000_i1040" style="width:0;height:1.5pt" o:hralign="center" o:hrstd="t" o:hr="t" fillcolor="#a0a0a0" stroked="f"/>
         </w:pict>
       </w:r>
     </w:p>
@@ -1917,6 +1973,7 @@
         </w:numPr>
       </w:pPr>
       <w:r>
+        <w:lastRenderedPageBreak/>
         <w:t>reports.py</w:t>
       </w:r>
     </w:p>
@@ -1942,9 +1999,8 @@
     </w:p>
     <w:p>
       <w:r>
-        <w:lastRenderedPageBreak/>
         <w:pict w14:anchorId="09BDC931">
-          <v:rect id="_x0000_i1155" style="width:0;height:1.5pt" o:hralign="center" o:hrstd="t" o:hr="t" fillcolor="#a0a0a0" stroked="f"/>
+          <v:rect id="_x0000_i1041" style="width:0;height:1.5pt" o:hralign="center" o:hrstd="t" o:hr="t" fillcolor="#a0a0a0" stroked="f"/>
         </w:pict>
       </w:r>
     </w:p>
@@ -2038,7 +2094,7 @@
     <w:p>
       <w:r>
         <w:pict w14:anchorId="50DC075C">
-          <v:rect id="_x0000_i1156" style="width:0;height:1.5pt" o:hralign="center" o:hrstd="t" o:hr="t" fillcolor="#a0a0a0" stroked="f"/>
+          <v:rect id="_x0000_i1042" style="width:0;height:1.5pt" o:hralign="center" o:hrstd="t" o:hr="t" fillcolor="#a0a0a0" stroked="f"/>
         </w:pict>
       </w:r>
     </w:p>
@@ -2112,7 +2168,7 @@
     <w:p>
       <w:r>
         <w:pict w14:anchorId="241334DB">
-          <v:rect id="_x0000_i1157" style="width:0;height:1.5pt" o:hralign="center" o:hrstd="t" o:hr="t" fillcolor="#a0a0a0" stroked="f"/>
+          <v:rect id="_x0000_i1043" style="width:0;height:1.5pt" o:hralign="center" o:hrstd="t" o:hr="t" fillcolor="#a0a0a0" stroked="f"/>
         </w:pict>
       </w:r>
     </w:p>

</xml_diff>